<commit_message>
now every file should be on git
</commit_message>
<xml_diff>
--- a/Documentatie/Initalisation documents/Onderzoeksdocument.docx
+++ b/Documentatie/Initalisation documents/Onderzoeksdocument.docx
@@ -258,14 +258,148 @@
           <w:r>
             <w:fldChar w:fldCharType="separate"/>
           </w:r>
-          <w:hyperlink w:anchor="_Toc460855484" w:history="1">
+          <w:bookmarkStart w:id="0" w:name="_GoBack"/>
+          <w:bookmarkEnd w:id="0"/>
+          <w:r>
+            <w:rPr>
+              <w:rStyle w:val="Hyperlink"/>
+              <w:noProof/>
+            </w:rPr>
+            <w:fldChar w:fldCharType="begin"/>
+          </w:r>
+          <w:r>
+            <w:rPr>
+              <w:rStyle w:val="Hyperlink"/>
+              <w:noProof/>
+            </w:rPr>
+            <w:instrText xml:space="preserve"> </w:instrText>
+          </w:r>
+          <w:r>
+            <w:rPr>
+              <w:noProof/>
+            </w:rPr>
+            <w:instrText>HYPERLINK \l "_Toc461021632"</w:instrText>
+          </w:r>
+          <w:r>
+            <w:rPr>
+              <w:rStyle w:val="Hyperlink"/>
+              <w:noProof/>
+            </w:rPr>
+            <w:instrText xml:space="preserve"> </w:instrText>
+          </w:r>
+          <w:r>
+            <w:rPr>
+              <w:rStyle w:val="Hyperlink"/>
+              <w:noProof/>
+            </w:rPr>
+          </w:r>
+          <w:r>
+            <w:rPr>
+              <w:rStyle w:val="Hyperlink"/>
+              <w:noProof/>
+            </w:rPr>
+            <w:fldChar w:fldCharType="separate"/>
+          </w:r>
+          <w:r>
+            <w:rPr>
+              <w:rStyle w:val="Hyperlink"/>
+              <w:noProof/>
+              <w:lang w:val="en-US"/>
+            </w:rPr>
+            <w:t>1.</w:t>
+          </w:r>
+          <w:r>
+            <w:rPr>
+              <w:rFonts w:asciiTheme="minorHAnsi" w:eastAsiaTheme="minorEastAsia" w:hAnsiTheme="minorHAnsi"/>
+              <w:noProof/>
+              <w:lang w:eastAsia="nl-NL"/>
+            </w:rPr>
+            <w:tab/>
+          </w:r>
+          <w:r>
+            <w:rPr>
+              <w:rStyle w:val="Hyperlink"/>
+              <w:noProof/>
+              <w:lang w:val="en-US"/>
+            </w:rPr>
+            <w:t>Lijst van tabellen</w:t>
+          </w:r>
+          <w:r>
+            <w:rPr>
+              <w:noProof/>
+              <w:webHidden/>
+            </w:rPr>
+            <w:tab/>
+          </w:r>
+          <w:r>
+            <w:rPr>
+              <w:noProof/>
+              <w:webHidden/>
+            </w:rPr>
+            <w:fldChar w:fldCharType="begin"/>
+          </w:r>
+          <w:r>
+            <w:rPr>
+              <w:noProof/>
+              <w:webHidden/>
+            </w:rPr>
+            <w:instrText xml:space="preserve"> PAGEREF _Toc461021632 \h </w:instrText>
+          </w:r>
+          <w:r>
+            <w:rPr>
+              <w:noProof/>
+              <w:webHidden/>
+            </w:rPr>
+          </w:r>
+          <w:r>
+            <w:rPr>
+              <w:noProof/>
+              <w:webHidden/>
+            </w:rPr>
+            <w:fldChar w:fldCharType="separate"/>
+          </w:r>
+          <w:r>
+            <w:rPr>
+              <w:noProof/>
+              <w:webHidden/>
+            </w:rPr>
+            <w:t>III</w:t>
+          </w:r>
+          <w:r>
+            <w:rPr>
+              <w:noProof/>
+              <w:webHidden/>
+            </w:rPr>
+            <w:fldChar w:fldCharType="end"/>
+          </w:r>
+          <w:r>
+            <w:rPr>
+              <w:rStyle w:val="Hyperlink"/>
+              <w:noProof/>
+            </w:rPr>
+            <w:fldChar w:fldCharType="end"/>
+          </w:r>
+        </w:p>
+        <w:p>
+          <w:pPr>
+            <w:pStyle w:val="TOC1"/>
+            <w:tabs>
+              <w:tab w:val="left" w:pos="440"/>
+              <w:tab w:val="right" w:leader="dot" w:pos="9060"/>
+            </w:tabs>
+            <w:rPr>
+              <w:rFonts w:asciiTheme="minorHAnsi" w:eastAsiaTheme="minorEastAsia" w:hAnsiTheme="minorHAnsi"/>
+              <w:noProof/>
+              <w:lang w:eastAsia="nl-NL"/>
+            </w:rPr>
+          </w:pPr>
+          <w:hyperlink w:anchor="_Toc461021633" w:history="1">
             <w:r>
               <w:rPr>
                 <w:rStyle w:val="Hyperlink"/>
                 <w:noProof/>
-                <w:lang w:val="en-US"/>
-              </w:rPr>
-              <w:t>1.</w:t>
+              </w:rPr>
+              <w:t>2.</w:t>
             </w:r>
             <w:r>
               <w:rPr>
@@ -279,9 +413,8 @@
               <w:rPr>
                 <w:rStyle w:val="Hyperlink"/>
                 <w:noProof/>
-                <w:lang w:val="en-US"/>
-              </w:rPr>
-              <w:t>Lijst van tabellen</w:t>
+              </w:rPr>
+              <w:t>Lijst van figuren</w:t>
             </w:r>
             <w:r>
               <w:rPr>
@@ -302,7 +435,7 @@
                 <w:noProof/>
                 <w:webHidden/>
               </w:rPr>
-              <w:instrText xml:space="preserve"> PAGEREF _Toc460855484 \h </w:instrText>
+              <w:instrText xml:space="preserve"> PAGEREF _Toc461021633 \h </w:instrText>
             </w:r>
             <w:r>
               <w:rPr>
@@ -322,7 +455,7 @@
                 <w:noProof/>
                 <w:webHidden/>
               </w:rPr>
-              <w:t>III</w:t>
+              <w:t>IV</w:t>
             </w:r>
             <w:r>
               <w:rPr>
@@ -346,13 +479,13 @@
               <w:lang w:eastAsia="nl-NL"/>
             </w:rPr>
           </w:pPr>
-          <w:hyperlink w:anchor="_Toc460855485" w:history="1">
+          <w:hyperlink w:anchor="_Toc461021634" w:history="1">
             <w:r>
               <w:rPr>
                 <w:rStyle w:val="Hyperlink"/>
                 <w:noProof/>
               </w:rPr>
-              <w:t>2.</w:t>
+              <w:t>1.</w:t>
             </w:r>
             <w:r>
               <w:rPr>
@@ -367,7 +500,7 @@
                 <w:rStyle w:val="Hyperlink"/>
                 <w:noProof/>
               </w:rPr>
-              <w:t>Lijst van figuren</w:t>
+              <w:t>Introductie</w:t>
             </w:r>
             <w:r>
               <w:rPr>
@@ -388,7 +521,7 @@
                 <w:noProof/>
                 <w:webHidden/>
               </w:rPr>
-              <w:instrText xml:space="preserve"> PAGEREF _Toc460855485 \h </w:instrText>
+              <w:instrText xml:space="preserve"> PAGEREF _Toc461021634 \h </w:instrText>
             </w:r>
             <w:r>
               <w:rPr>
@@ -408,7 +541,7 @@
                 <w:noProof/>
                 <w:webHidden/>
               </w:rPr>
-              <w:t>IV</w:t>
+              <w:t>1</w:t>
             </w:r>
             <w:r>
               <w:rPr>
@@ -432,13 +565,13 @@
               <w:lang w:eastAsia="nl-NL"/>
             </w:rPr>
           </w:pPr>
-          <w:hyperlink w:anchor="_Toc460855486" w:history="1">
+          <w:hyperlink w:anchor="_Toc461021635" w:history="1">
             <w:r>
               <w:rPr>
                 <w:rStyle w:val="Hyperlink"/>
                 <w:noProof/>
               </w:rPr>
-              <w:t>1.</w:t>
+              <w:t>2.</w:t>
             </w:r>
             <w:r>
               <w:rPr>
@@ -453,7 +586,7 @@
                 <w:rStyle w:val="Hyperlink"/>
                 <w:noProof/>
               </w:rPr>
-              <w:t>Introductie</w:t>
+              <w:t>Hoofdvraag</w:t>
             </w:r>
             <w:r>
               <w:rPr>
@@ -474,7 +607,7 @@
                 <w:noProof/>
                 <w:webHidden/>
               </w:rPr>
-              <w:instrText xml:space="preserve"> PAGEREF _Toc460855486 \h </w:instrText>
+              <w:instrText xml:space="preserve"> PAGEREF _Toc461021635 \h </w:instrText>
             </w:r>
             <w:r>
               <w:rPr>
@@ -494,7 +627,7 @@
                 <w:noProof/>
                 <w:webHidden/>
               </w:rPr>
-              <w:t>1</w:t>
+              <w:t>2</w:t>
             </w:r>
             <w:r>
               <w:rPr>
@@ -518,13 +651,13 @@
               <w:lang w:eastAsia="nl-NL"/>
             </w:rPr>
           </w:pPr>
-          <w:hyperlink w:anchor="_Toc460855487" w:history="1">
+          <w:hyperlink w:anchor="_Toc461021636" w:history="1">
             <w:r>
               <w:rPr>
                 <w:rStyle w:val="Hyperlink"/>
                 <w:noProof/>
               </w:rPr>
-              <w:t>2.</w:t>
+              <w:t>3.</w:t>
             </w:r>
             <w:r>
               <w:rPr>
@@ -539,7 +672,7 @@
                 <w:rStyle w:val="Hyperlink"/>
                 <w:noProof/>
               </w:rPr>
-              <w:t>Hoofdvraag</w:t>
+              <w:t>Deelvraag</w:t>
             </w:r>
             <w:r>
               <w:rPr>
@@ -560,7 +693,7 @@
                 <w:noProof/>
                 <w:webHidden/>
               </w:rPr>
-              <w:instrText xml:space="preserve"> PAGEREF _Toc460855487 \h </w:instrText>
+              <w:instrText xml:space="preserve"> PAGEREF _Toc461021636 \h </w:instrText>
             </w:r>
             <w:r>
               <w:rPr>
@@ -604,13 +737,13 @@
               <w:lang w:eastAsia="nl-NL"/>
             </w:rPr>
           </w:pPr>
-          <w:hyperlink w:anchor="_Toc460855488" w:history="1">
+          <w:hyperlink w:anchor="_Toc461021637" w:history="1">
             <w:r>
               <w:rPr>
                 <w:rStyle w:val="Hyperlink"/>
                 <w:noProof/>
               </w:rPr>
-              <w:t>3.</w:t>
+              <w:t>4.</w:t>
             </w:r>
             <w:r>
               <w:rPr>
@@ -625,7 +758,7 @@
                 <w:rStyle w:val="Hyperlink"/>
                 <w:noProof/>
               </w:rPr>
-              <w:t>Deelvraag</w:t>
+              <w:t>Onderzoeksdoel</w:t>
             </w:r>
             <w:r>
               <w:rPr>
@@ -646,7 +779,7 @@
                 <w:noProof/>
                 <w:webHidden/>
               </w:rPr>
-              <w:instrText xml:space="preserve"> PAGEREF _Toc460855488 \h </w:instrText>
+              <w:instrText xml:space="preserve"> PAGEREF _Toc461021637 \h </w:instrText>
             </w:r>
             <w:r>
               <w:rPr>
@@ -690,13 +823,13 @@
               <w:lang w:eastAsia="nl-NL"/>
             </w:rPr>
           </w:pPr>
-          <w:hyperlink w:anchor="_Toc460855489" w:history="1">
+          <w:hyperlink w:anchor="_Toc461021638" w:history="1">
             <w:r>
               <w:rPr>
                 <w:rStyle w:val="Hyperlink"/>
                 <w:noProof/>
               </w:rPr>
-              <w:t>4.</w:t>
+              <w:t>5.</w:t>
             </w:r>
             <w:r>
               <w:rPr>
@@ -711,7 +844,7 @@
                 <w:rStyle w:val="Hyperlink"/>
                 <w:noProof/>
               </w:rPr>
-              <w:t>Onderzoeksdoel</w:t>
+              <w:t>Methodiek</w:t>
             </w:r>
             <w:r>
               <w:rPr>
@@ -732,7 +865,7 @@
                 <w:noProof/>
                 <w:webHidden/>
               </w:rPr>
-              <w:instrText xml:space="preserve"> PAGEREF _Toc460855489 \h </w:instrText>
+              <w:instrText xml:space="preserve"> PAGEREF _Toc461021638 \h </w:instrText>
             </w:r>
             <w:r>
               <w:rPr>
@@ -776,13 +909,13 @@
               <w:lang w:eastAsia="nl-NL"/>
             </w:rPr>
           </w:pPr>
-          <w:hyperlink w:anchor="_Toc460855490" w:history="1">
+          <w:hyperlink w:anchor="_Toc461021639" w:history="1">
             <w:r>
               <w:rPr>
                 <w:rStyle w:val="Hyperlink"/>
                 <w:noProof/>
               </w:rPr>
-              <w:t>5.</w:t>
+              <w:t>6.</w:t>
             </w:r>
             <w:r>
               <w:rPr>
@@ -797,7 +930,7 @@
                 <w:rStyle w:val="Hyperlink"/>
                 <w:noProof/>
               </w:rPr>
-              <w:t>Methodiek</w:t>
+              <w:t>Literatuuroverzicht</w:t>
             </w:r>
             <w:r>
               <w:rPr>
@@ -818,7 +951,7 @@
                 <w:noProof/>
                 <w:webHidden/>
               </w:rPr>
-              <w:instrText xml:space="preserve"> PAGEREF _Toc460855490 \h </w:instrText>
+              <w:instrText xml:space="preserve"> PAGEREF _Toc461021639 \h </w:instrText>
             </w:r>
             <w:r>
               <w:rPr>
@@ -838,7 +971,7 @@
                 <w:noProof/>
                 <w:webHidden/>
               </w:rPr>
-              <w:t>2</w:t>
+              <w:t>4</w:t>
             </w:r>
             <w:r>
               <w:rPr>
@@ -862,13 +995,13 @@
               <w:lang w:eastAsia="nl-NL"/>
             </w:rPr>
           </w:pPr>
-          <w:hyperlink w:anchor="_Toc460855491" w:history="1">
+          <w:hyperlink w:anchor="_Toc461021640" w:history="1">
             <w:r>
               <w:rPr>
                 <w:rStyle w:val="Hyperlink"/>
                 <w:noProof/>
               </w:rPr>
-              <w:t>6.</w:t>
+              <w:t>7.</w:t>
             </w:r>
             <w:r>
               <w:rPr>
@@ -883,7 +1016,7 @@
                 <w:rStyle w:val="Hyperlink"/>
                 <w:noProof/>
               </w:rPr>
-              <w:t>Literatuuroverzicht</w:t>
+              <w:t>Referencies</w:t>
             </w:r>
             <w:r>
               <w:rPr>
@@ -904,7 +1037,7 @@
                 <w:noProof/>
                 <w:webHidden/>
               </w:rPr>
-              <w:instrText xml:space="preserve"> PAGEREF _Toc460855491 \h </w:instrText>
+              <w:instrText xml:space="preserve"> PAGEREF _Toc461021640 \h </w:instrText>
             </w:r>
             <w:r>
               <w:rPr>
@@ -924,93 +1057,7 @@
                 <w:noProof/>
                 <w:webHidden/>
               </w:rPr>
-              <w:t>3</w:t>
-            </w:r>
-            <w:r>
-              <w:rPr>
-                <w:noProof/>
-                <w:webHidden/>
-              </w:rPr>
-              <w:fldChar w:fldCharType="end"/>
-            </w:r>
-          </w:hyperlink>
-        </w:p>
-        <w:p>
-          <w:pPr>
-            <w:pStyle w:val="TOC1"/>
-            <w:tabs>
-              <w:tab w:val="left" w:pos="440"/>
-              <w:tab w:val="right" w:leader="dot" w:pos="9060"/>
-            </w:tabs>
-            <w:rPr>
-              <w:rFonts w:asciiTheme="minorHAnsi" w:eastAsiaTheme="minorEastAsia" w:hAnsiTheme="minorHAnsi"/>
-              <w:noProof/>
-              <w:lang w:eastAsia="nl-NL"/>
-            </w:rPr>
-          </w:pPr>
-          <w:hyperlink w:anchor="_Toc460855492" w:history="1">
-            <w:r>
-              <w:rPr>
-                <w:rStyle w:val="Hyperlink"/>
-                <w:noProof/>
-              </w:rPr>
-              <w:t>7.</w:t>
-            </w:r>
-            <w:r>
-              <w:rPr>
-                <w:rFonts w:asciiTheme="minorHAnsi" w:eastAsiaTheme="minorEastAsia" w:hAnsiTheme="minorHAnsi"/>
-                <w:noProof/>
-                <w:lang w:eastAsia="nl-NL"/>
-              </w:rPr>
-              <w:tab/>
-            </w:r>
-            <w:r>
-              <w:rPr>
-                <w:rStyle w:val="Hyperlink"/>
-                <w:noProof/>
-              </w:rPr>
-              <w:t>Referencies</w:t>
-            </w:r>
-            <w:r>
-              <w:rPr>
-                <w:noProof/>
-                <w:webHidden/>
-              </w:rPr>
-              <w:tab/>
-            </w:r>
-            <w:r>
-              <w:rPr>
-                <w:noProof/>
-                <w:webHidden/>
-              </w:rPr>
-              <w:fldChar w:fldCharType="begin"/>
-            </w:r>
-            <w:r>
-              <w:rPr>
-                <w:noProof/>
-                <w:webHidden/>
-              </w:rPr>
-              <w:instrText xml:space="preserve"> PAGEREF _Toc460855492 \h </w:instrText>
-            </w:r>
-            <w:r>
-              <w:rPr>
-                <w:noProof/>
-                <w:webHidden/>
-              </w:rPr>
-            </w:r>
-            <w:r>
-              <w:rPr>
-                <w:noProof/>
-                <w:webHidden/>
-              </w:rPr>
-              <w:fldChar w:fldCharType="separate"/>
-            </w:r>
-            <w:r>
-              <w:rPr>
-                <w:noProof/>
-                <w:webHidden/>
-              </w:rPr>
-              <w:t>4</w:t>
+              <w:t>5</w:t>
             </w:r>
             <w:r>
               <w:rPr>
@@ -1046,7 +1093,7 @@
         </w:rPr>
         <w:br w:type="page"/>
       </w:r>
-      <w:bookmarkStart w:id="0" w:name="_Toc460855484"/>
+      <w:bookmarkStart w:id="1" w:name="_Toc461021632"/>
       <w:proofErr w:type="spellStart"/>
       <w:r>
         <w:rPr>
@@ -1069,7 +1116,7 @@
         </w:rPr>
         <w:t>tabellen</w:t>
       </w:r>
-      <w:bookmarkEnd w:id="0"/>
+      <w:bookmarkEnd w:id="1"/>
       <w:proofErr w:type="spellEnd"/>
     </w:p>
     <w:p>
@@ -1122,12 +1169,12 @@
       <w:pPr>
         <w:pStyle w:val="Heading1"/>
       </w:pPr>
-      <w:bookmarkStart w:id="1" w:name="_Toc460855485"/>
+      <w:bookmarkStart w:id="2" w:name="_Toc461021633"/>
       <w:r>
         <w:lastRenderedPageBreak/>
         <w:t>Lijst van figuren</w:t>
       </w:r>
-      <w:bookmarkEnd w:id="1"/>
+      <w:bookmarkEnd w:id="2"/>
     </w:p>
     <w:p>
       <w:pPr>
@@ -1191,12 +1238,12 @@
           <w:numId w:val="1"/>
         </w:numPr>
       </w:pPr>
-      <w:bookmarkStart w:id="2" w:name="_Toc460855486"/>
+      <w:bookmarkStart w:id="3" w:name="_Toc461021634"/>
       <w:r>
         <w:lastRenderedPageBreak/>
         <w:t>Introductie</w:t>
       </w:r>
-      <w:bookmarkEnd w:id="2"/>
+      <w:bookmarkEnd w:id="3"/>
     </w:p>
     <w:p>
       <w:r>
@@ -1221,6 +1268,7 @@
         <w:t>Voor iedere onderzoeksvraag zal er een begeleidende uitwerking van de meest geschikte methodiek te vinden. Dit houdt in dat het onderzoek geleid wordt aan de hand van de hier beschreven methodiek.</w:t>
       </w:r>
     </w:p>
+    <w:p/>
     <w:p>
       <w:pPr>
         <w:rPr>
@@ -1242,12 +1290,12 @@
           <w:numId w:val="1"/>
         </w:numPr>
       </w:pPr>
-      <w:bookmarkStart w:id="3" w:name="_Toc460855487"/>
+      <w:bookmarkStart w:id="4" w:name="_Toc461021635"/>
       <w:r>
         <w:lastRenderedPageBreak/>
         <w:t>Hoofdvraag</w:t>
       </w:r>
-      <w:bookmarkEnd w:id="3"/>
+      <w:bookmarkEnd w:id="4"/>
     </w:p>
     <w:p>
       <w:r>
@@ -1304,14 +1352,14 @@
           <w:szCs w:val="22"/>
         </w:rPr>
       </w:pPr>
-      <w:bookmarkStart w:id="4" w:name="_Toc460855488"/>
+      <w:bookmarkStart w:id="5" w:name="_Toc461021636"/>
       <w:r>
         <w:rPr>
           <w:rStyle w:val="Heading1Char"/>
         </w:rPr>
         <w:t>Deelvraag</w:t>
       </w:r>
-      <w:bookmarkEnd w:id="4"/>
+      <w:bookmarkEnd w:id="5"/>
     </w:p>
     <w:p>
       <w:pPr>
@@ -1325,7 +1373,10 @@
         <w:t>W</w:t>
       </w:r>
       <w:r>
-        <w:t>elke draadloze techniek is geschikt de implementatie, wel rekening houdend met bereik, verbindingsmogelijkheden en overdrachtssnelheid.</w:t>
+        <w:t>elke draadloze techniek is geschikt de implementatie, wel rekening houdend met bereik, verbindingsmogel</w:t>
+      </w:r>
+      <w:r>
+        <w:t>ijkheden en overdrachtssnelheid?</w:t>
       </w:r>
     </w:p>
     <w:p>
@@ -1349,7 +1400,13 @@
         </w:numPr>
       </w:pPr>
       <w:r>
-        <w:t>Hoe wordt locatiebepaling gedaan op een oppervlak waarvan er geen vorm is definieert?</w:t>
+        <w:t xml:space="preserve">Hoe werken vergelijkbare </w:t>
+      </w:r>
+      <w:r>
+        <w:t>aanraakgevoelig oppervlak</w:t>
+      </w:r>
+      <w:r>
+        <w:t xml:space="preserve"> en welke technieken gebruiken ze?</w:t>
       </w:r>
     </w:p>
     <w:p>
@@ -1361,10 +1418,7 @@
         </w:numPr>
       </w:pPr>
       <w:r>
-        <w:t xml:space="preserve">Welke systemen zijn er nodig om het apparaat draadloos te laten functioneren voor minimaal 24 uur bij </w:t>
-      </w:r>
-      <w:r>
-        <w:t>(bij gebrek aan betere definitie) normaal gebruik?</w:t>
+        <w:t>Hoe wordt locatiebepaling gedaan op een oppervlak waarvan er geen vorm is definieert?</w:t>
       </w:r>
     </w:p>
     <w:p>
@@ -1376,7 +1430,10 @@
         </w:numPr>
       </w:pPr>
       <w:r>
-        <w:t>Hoe behoudt het apparaat zijn flexibele eigenschap zodra batterijen en elektronica erbij komen?</w:t>
+        <w:t xml:space="preserve">Welke systemen zijn er nodig om het apparaat draadloos te laten functioneren voor minimaal 24 uur bij </w:t>
+      </w:r>
+      <w:r>
+        <w:t>(bij gebrek aan betere definitie) normaal gebruik?</w:t>
       </w:r>
     </w:p>
     <w:p>
@@ -1388,15 +1445,7 @@
         </w:numPr>
       </w:pPr>
       <w:r>
-        <w:t xml:space="preserve">Welke microcontroller beschikt over een lage prijs, mogelijkheid tot uitlezen meerdere </w:t>
-      </w:r>
-      <w:proofErr w:type="spellStart"/>
-      <w:r>
-        <w:t>touch</w:t>
-      </w:r>
-      <w:proofErr w:type="spellEnd"/>
-      <w:r>
-        <w:t xml:space="preserve"> gevoelige pinnen?</w:t>
+        <w:t>Hoe behoudt het apparaat zijn flexibele eigenschap zodra batterijen en elektronica erbij komen?</w:t>
       </w:r>
     </w:p>
     <w:p>
@@ -1408,7 +1457,15 @@
         </w:numPr>
       </w:pPr>
       <w:r>
-        <w:t>Indien het geïnstalleerd wordt in kleding, wat zijn dan de beperkingen in stof</w:t>
+        <w:t xml:space="preserve">Welke microcontroller beschikt over een lage prijs, mogelijkheid tot uitlezen meerdere </w:t>
+      </w:r>
+      <w:proofErr w:type="spellStart"/>
+      <w:r>
+        <w:t>touch</w:t>
+      </w:r>
+      <w:proofErr w:type="spellEnd"/>
+      <w:r>
+        <w:t xml:space="preserve"> gevoelige pinnen?</w:t>
       </w:r>
     </w:p>
     <w:p>
@@ -1419,8 +1476,38 @@
           <w:numId w:val="3"/>
         </w:numPr>
       </w:pPr>
-      <w:bookmarkStart w:id="5" w:name="_GoBack"/>
-      <w:bookmarkEnd w:id="5"/>
+      <w:r>
+        <w:t xml:space="preserve">Indien het geïnstalleerd wordt in kleding, wat zijn dan de </w:t>
+      </w:r>
+      <w:r>
+        <w:t xml:space="preserve">effecten van het </w:t>
+      </w:r>
+      <w:r>
+        <w:t>stof</w:t>
+      </w:r>
+      <w:r>
+        <w:t>?</w:t>
+      </w:r>
+    </w:p>
+    <w:p>
+      <w:pPr>
+        <w:pStyle w:val="ListParagraph"/>
+        <w:numPr>
+          <w:ilvl w:val="0"/>
+          <w:numId w:val="3"/>
+        </w:numPr>
+      </w:pPr>
+      <w:r>
+        <w:t xml:space="preserve">Wat voor een effect heeft het verbuigen van het </w:t>
+      </w:r>
+      <w:proofErr w:type="spellStart"/>
+      <w:r>
+        <w:t>touchpad</w:t>
+      </w:r>
+      <w:proofErr w:type="spellEnd"/>
+      <w:r>
+        <w:t xml:space="preserve"> op de gegevens die eruit gewonnen wordt.</w:t>
+      </w:r>
     </w:p>
     <w:p>
       <w:pPr>
@@ -1430,11 +1517,27 @@
           <w:numId w:val="1"/>
         </w:numPr>
       </w:pPr>
-      <w:bookmarkStart w:id="6" w:name="_Toc460855489"/>
+      <w:bookmarkStart w:id="6" w:name="_Toc461021637"/>
       <w:r>
         <w:t>Onderzoeksdoel</w:t>
       </w:r>
       <w:bookmarkEnd w:id="6"/>
+    </w:p>
+    <w:p>
+      <w:r>
+        <w:t xml:space="preserve">Om uiteindelijk een werkend systeem te hebben moeten </w:t>
+      </w:r>
+      <w:r>
+        <w:t>de bovenstaande vragen beantwoord kunnen. Met het antwoord op deze vragen krijg ik meer duidelijkheid over de uiteindelijke werking en toepassing van het systeem.</w:t>
+      </w:r>
+    </w:p>
+    <w:p>
+      <w:r>
+        <w:t xml:space="preserve">De </w:t>
+      </w:r>
+      <w:r>
+        <w:t>resultaten zullen worden gebruikt in zowel de technische als de niet technische uitwerking. Zo heeft iedere deelvraag een specifieke groep waar het onder valt. Bijvoorbeeld deelvraag 1 heeft effect op het gehele systeem aangezien deze de communicatietechniek bepaald waarmee gewerkt gaat worden.</w:t>
+      </w:r>
     </w:p>
     <w:p>
       <w:pPr>
@@ -1444,7 +1547,7 @@
           <w:numId w:val="1"/>
         </w:numPr>
       </w:pPr>
-      <w:bookmarkStart w:id="7" w:name="_Toc460855490"/>
+      <w:bookmarkStart w:id="7" w:name="_Toc461021638"/>
       <w:r>
         <w:t>Method</w:t>
       </w:r>
@@ -1452,6 +1555,88 @@
         <w:t>iek</w:t>
       </w:r>
       <w:bookmarkEnd w:id="7"/>
+    </w:p>
+    <w:p>
+      <w:r>
+        <w:t xml:space="preserve">Het onderzoek zal worden uitgevoerd aan de hand van </w:t>
+      </w:r>
+      <w:r>
+        <w:t xml:space="preserve">voornamelijk labonderzoek gecombineerd met bibliotheek onderzoek. Dit vanwege de aard van de vragen een groot aantal van de vragen kunnen niet worden beantwoord met de apparatuur die hier aanwezig. Daardoor zal er moeten worden uitgeweken naar bibliotheekonderzoek. Deze onderzoeksmethode biedt de mogelijkheid om meer de theorie achter een bepaald onderdeel te zoeken. Doordat de techniek van </w:t>
+      </w:r>
+      <w:proofErr w:type="spellStart"/>
+      <w:r>
+        <w:t>touchpads</w:t>
+      </w:r>
+      <w:proofErr w:type="spellEnd"/>
+      <w:r>
+        <w:t xml:space="preserve"> (mogelijk niet in huidige vorm) al langer bestaat, is er ook veel onderzoek naar gedaan.</w:t>
+      </w:r>
+    </w:p>
+    <w:p>
+      <w:r>
+        <w:t xml:space="preserve">De bronnen betreft het bibliotheek onderzoek bevatten dan ook verscheidene onderzoekdocumenten van bijvoorbeeld IEEE, patenten maar ook research papers van verschillende scholen of universiteiten. De bevindingen uit deze documenten zullen worden opgenomen in de desbetreffende </w:t>
+      </w:r>
+      <w:r>
+        <w:t xml:space="preserve">onderzoek documenten. De notatie van deze verwijzingen zal verlopen via APA-stijl zoals aangegeven wordt in de afstudeerhandleiding van </w:t>
+      </w:r>
+      <w:proofErr w:type="spellStart"/>
+      <w:r>
+        <w:t>Fontys</w:t>
+      </w:r>
+      <w:proofErr w:type="spellEnd"/>
+      <w:r>
+        <w:t xml:space="preserve"> Hogescholen.</w:t>
+      </w:r>
+    </w:p>
+    <w:p>
+      <w:r>
+        <w:t>Het labonderzoek zal plaatsvinden nadat het bibliotheek onderzoek ervoor gezorgd heeft dat er meer globale helderheid</w:t>
+      </w:r>
+      <w:sdt>
+        <w:sdtPr>
+          <w:id w:val="-1817245417"/>
+          <w:citation/>
+        </w:sdtPr>
+        <w:sdtContent>
+          <w:r>
+            <w:fldChar w:fldCharType="begin"/>
+          </w:r>
+          <w:r>
+            <w:instrText xml:space="preserve"> CITATION Uni \l 1043 </w:instrText>
+          </w:r>
+          <w:r>
+            <w:fldChar w:fldCharType="separate"/>
+          </w:r>
+          <w:r>
+            <w:rPr>
+              <w:noProof/>
+            </w:rPr>
+            <w:t xml:space="preserve"> (University of Manchester, sd)</w:t>
+          </w:r>
+          <w:r>
+            <w:fldChar w:fldCharType="end"/>
+          </w:r>
+        </w:sdtContent>
+      </w:sdt>
+      <w:r>
+        <w:t xml:space="preserve"> is van het project</w:t>
+      </w:r>
+      <w:r>
+        <w:t>. Zo zal het Biebonderzoek er</w:t>
+      </w:r>
+      <w:r>
+        <w:t xml:space="preserve">voor zorgen een vernauwing van het blikveld en zal aan de hand van de bevindingen hieruit, de </w:t>
+      </w:r>
+      <w:r>
+        <w:lastRenderedPageBreak/>
+        <w:t>diepte worden gegaan met Labonderzoek.</w:t>
+      </w:r>
+      <w:r>
+        <w:t xml:space="preserve"> Het labonderzoek zal zich meer gaan richten op de het praktische uiteenzetten van de verschillende onderdelen en het documenteren hiervan. Zo zal er bij het labonderzoek veelal getest gaan worden op bijvoorbeeld de geschiktheid van een bepaald component</w:t>
+      </w:r>
+      <w:r>
+        <w:t>en en de interne werking van deze componenten. Mochten er kwantitatieve of kwalitatieve onderzoeken worden gedaan gedurende het labonderzoek worden deze vanzelfsprekend gedocumenteerd op een geschikte manier.</w:t>
+      </w:r>
     </w:p>
     <w:p>
       <w:pPr>
@@ -1466,7 +1651,7 @@
         <w:br w:type="page"/>
       </w:r>
     </w:p>
-    <w:bookmarkStart w:id="8" w:name="_Toc460855491" w:displacedByCustomXml="next"/>
+    <w:bookmarkStart w:id="8" w:name="_Toc461021639" w:displacedByCustomXml="next"/>
     <w:sdt>
       <w:sdtPr>
         <w:rPr>
@@ -1509,8 +1694,12 @@
           <w:sdtContent>
             <w:p>
               <w:pPr>
+                <w:pStyle w:val="Bibliography"/>
+                <w:ind w:left="720" w:hanging="720"/>
                 <w:rPr>
-                  <w:lang w:val="en-US"/>
+                  <w:noProof/>
+                  <w:sz w:val="24"/>
+                  <w:szCs w:val="24"/>
                 </w:rPr>
               </w:pPr>
               <w:r>
@@ -1527,13 +1716,35 @@
               </w:r>
               <w:r>
                 <w:rPr>
-                  <w:b/>
-                  <w:bCs/>
                   <w:noProof/>
                   <w:lang w:val="en-US"/>
                 </w:rPr>
-                <w:t>There are no sources in the current document.</w:t>
+                <w:t xml:space="preserve">University of Manchester. (sd). </w:t>
               </w:r>
+              <w:r>
+                <w:rPr>
+                  <w:i/>
+                  <w:iCs/>
+                  <w:noProof/>
+                  <w:lang w:val="en-US"/>
+                </w:rPr>
+                <w:t>Research Methodology</w:t>
+              </w:r>
+              <w:r>
+                <w:rPr>
+                  <w:noProof/>
+                  <w:lang w:val="en-US"/>
+                </w:rPr>
+                <w:t xml:space="preserve">. </w:t>
+              </w:r>
+              <w:r>
+                <w:rPr>
+                  <w:noProof/>
+                </w:rPr>
+                <w:t>Opgehaald van http://www.humanities.manchester.ac.uk/: http://www.humanities.manchester.ac.uk/studyskills/assessment_evaluation/dissertations/methodology.html</w:t>
+              </w:r>
+            </w:p>
+            <w:p>
               <w:r>
                 <w:rPr>
                   <w:b/>
@@ -1554,17 +1765,13 @@
           <w:b/>
           <w:sz w:val="28"/>
           <w:szCs w:val="32"/>
-          <w:lang w:val="en-US"/>
         </w:rPr>
       </w:pPr>
       <w:r>
-        <w:rPr>
-          <w:lang w:val="en-US"/>
-        </w:rPr>
         <w:br w:type="page"/>
       </w:r>
     </w:p>
-    <w:bookmarkStart w:id="9" w:name="_Toc460855492" w:displacedByCustomXml="next"/>
+    <w:bookmarkStart w:id="9" w:name="_Toc461021640" w:displacedByCustomXml="next"/>
     <w:sdt>
       <w:sdtPr>
         <w:rPr>
@@ -1609,8 +1816,12 @@
           <w:sdtContent>
             <w:p>
               <w:pPr>
+                <w:pStyle w:val="Bibliography"/>
+                <w:ind w:left="720" w:hanging="720"/>
                 <w:rPr>
-                  <w:lang w:val="en-US"/>
+                  <w:noProof/>
+                  <w:sz w:val="24"/>
+                  <w:szCs w:val="24"/>
                 </w:rPr>
               </w:pPr>
               <w:r>
@@ -1620,20 +1831,53 @@
                 <w:rPr>
                   <w:lang w:val="en-US"/>
                 </w:rPr>
-                <w:instrText xml:space="preserve"> BIBLIOGRAPHY </w:instrText>
+                <w:instrText xml:space="preserve"> BIBLIOGRAP</w:instrText>
+              </w:r>
+              <w:r>
+                <w:rPr>
+                  <w:lang w:val="en-US"/>
+                </w:rPr>
+                <w:instrText xml:space="preserve">HY </w:instrText>
               </w:r>
               <w:r>
                 <w:fldChar w:fldCharType="separate"/>
               </w:r>
               <w:r>
                 <w:rPr>
-                  <w:b/>
-                  <w:bCs/>
                   <w:noProof/>
                   <w:lang w:val="en-US"/>
                 </w:rPr>
-                <w:t>There are no sources in the current document.</w:t>
+                <w:t xml:space="preserve">University of Manchester. (sd). </w:t>
               </w:r>
+              <w:r>
+                <w:rPr>
+                  <w:i/>
+                  <w:iCs/>
+                  <w:noProof/>
+                  <w:lang w:val="en-US"/>
+                </w:rPr>
+                <w:t>Research Methodology</w:t>
+              </w:r>
+              <w:r>
+                <w:rPr>
+                  <w:noProof/>
+                  <w:lang w:val="en-US"/>
+                </w:rPr>
+                <w:t xml:space="preserve">. </w:t>
+              </w:r>
+              <w:r>
+                <w:rPr>
+                  <w:noProof/>
+                </w:rPr>
+                <w:t>Opgehaald van http://www.humanities.manchester.ac.uk/: http://www.humanities.manchester.ac.uk/studyskills/assessment_evaluation/dissertations/methodology.html</w:t>
+              </w:r>
+            </w:p>
+            <w:p>
+              <w:pPr>
+                <w:rPr>
+                  <w:lang w:val="en-US"/>
+                </w:rPr>
+              </w:pPr>
               <w:r>
                 <w:rPr>
                   <w:b/>
@@ -1750,7 +1994,7 @@
           <w:rPr>
             <w:noProof/>
           </w:rPr>
-          <w:t>2</w:t>
+          <w:t>4</w:t>
         </w:r>
         <w:r>
           <w:rPr>
@@ -2501,6 +2745,7 @@
   <w:style w:type="character" w:default="1" w:styleId="DefaultParagraphFont">
     <w:name w:val="Default Paragraph Font"/>
     <w:uiPriority w:val="1"/>
+    <w:semiHidden/>
     <w:unhideWhenUsed/>
   </w:style>
   <w:style w:type="table" w:default="1" w:styleId="TableNormal">
@@ -2645,6 +2890,14 @@
       <w:ind w:left="720"/>
       <w:contextualSpacing/>
     </w:pPr>
+  </w:style>
+  <w:style w:type="paragraph" w:styleId="Bibliography">
+    <w:name w:val="Bibliography"/>
+    <w:basedOn w:val="Normal"/>
+    <w:next w:val="Normal"/>
+    <w:uiPriority w:val="37"/>
+    <w:unhideWhenUsed/>
+    <w:rsid w:val="009F3A9D"/>
   </w:style>
 </w:styles>
 </file>
@@ -2911,11 +3164,27 @@
 </file>
 
 <file path=customXml/item1.xml><?xml version="1.0" encoding="utf-8"?>
-<b:Sources xmlns:b="http://schemas.openxmlformats.org/officeDocument/2006/bibliography" xmlns="http://schemas.openxmlformats.org/officeDocument/2006/bibliography" SelectedStyle="\APASixthEditionOfficeOnline.xsl" StyleName="APA" Version="6"/>
+<b:Sources xmlns:b="http://schemas.openxmlformats.org/officeDocument/2006/bibliography" xmlns="http://schemas.openxmlformats.org/officeDocument/2006/bibliography" SelectedStyle="\APASixthEditionOfficeOnline.xsl" StyleName="APA" Version="6">
+  <b:Source>
+    <b:Tag>Uni</b:Tag>
+    <b:SourceType>InternetSite</b:SourceType>
+    <b:Guid>{DF73A141-8E7A-4614-9727-C66EECC43D0A}</b:Guid>
+    <b:Title>Research Methodology</b:Title>
+    <b:InternetSiteTitle>http://www.humanities.manchester.ac.uk/</b:InternetSiteTitle>
+    <b:URL>http://www.humanities.manchester.ac.uk/studyskills/assessment_evaluation/dissertations/methodology.html</b:URL>
+    <b:LCID>nl-NL</b:LCID>
+    <b:Author>
+      <b:Author>
+        <b:Corporate>University of Manchester</b:Corporate>
+      </b:Author>
+    </b:Author>
+    <b:RefOrder>1</b:RefOrder>
+  </b:Source>
+</b:Sources>
 </file>
 
 <file path=customXml/itemProps1.xml><?xml version="1.0" encoding="utf-8"?>
-<ds:datastoreItem xmlns:ds="http://schemas.openxmlformats.org/officeDocument/2006/customXml" ds:itemID="{8C033FDD-1418-4406-8EFF-BDB251FA7003}">
+<ds:datastoreItem xmlns:ds="http://schemas.openxmlformats.org/officeDocument/2006/customXml" ds:itemID="{C1D911A2-42CC-4EDD-885A-7C154C9CF214}">
   <ds:schemaRefs>
     <ds:schemaRef ds:uri="http://schemas.openxmlformats.org/officeDocument/2006/bibliography"/>
   </ds:schemaRefs>

</xml_diff>